<commit_message>
Updated the written document
</commit_message>
<xml_diff>
--- a/S188800-EduardIablonschi.docx
+++ b/S188800-EduardIablonschi.docx
@@ -4,6 +4,144 @@
   <w:body>
     <w:p>
       <w:pPr>
+        <w:ind w:firstLine="720"/>
+        <w:rPr>
+          <w:rFonts w:ascii="Arial" w:hAnsi="Arial" w:cs="Arial"/>
+          <w:sz w:val="32"/>
+          <w:szCs w:val="32"/>
+        </w:rPr>
+      </w:pPr>
+      <w:r>
+        <w:rPr>
+          <w:rFonts w:ascii="Arial" w:hAnsi="Arial" w:cs="Arial"/>
+          <w:sz w:val="32"/>
+          <w:szCs w:val="32"/>
+        </w:rPr>
+        <w:t>I’ve decided to upload a game clone of Pacman because I thought that this game would be a good example of using finite state machines (</w:t>
+      </w:r>
+      <w:r>
+        <w:rPr>
+          <w:rFonts w:ascii="Arial" w:hAnsi="Arial" w:cs="Arial"/>
+          <w:sz w:val="32"/>
+          <w:szCs w:val="32"/>
+        </w:rPr>
+        <w:t>some of the states being chase, scatter, wait and run for the ghosts</w:t>
+      </w:r>
+      <w:r>
+        <w:rPr>
+          <w:rFonts w:ascii="Arial" w:hAnsi="Arial" w:cs="Arial"/>
+          <w:sz w:val="32"/>
+          <w:szCs w:val="32"/>
+        </w:rPr>
+        <w:t>), path finding</w:t>
+      </w:r>
+      <w:r>
+        <w:rPr>
+          <w:rFonts w:ascii="Arial" w:hAnsi="Arial" w:cs="Arial"/>
+          <w:sz w:val="32"/>
+          <w:szCs w:val="32"/>
+        </w:rPr>
+        <w:t xml:space="preserve"> (using waypoints</w:t>
+      </w:r>
+      <w:r>
+        <w:rPr>
+          <w:rFonts w:ascii="Arial" w:hAnsi="Arial" w:cs="Arial"/>
+          <w:sz w:val="32"/>
+          <w:szCs w:val="32"/>
+        </w:rPr>
+        <w:t>; also, it would be ideal if the ghosts utilized the A* algorithm when trying to find the shortest route to Pacman</w:t>
+      </w:r>
+      <w:r>
+        <w:rPr>
+          <w:rFonts w:ascii="Arial" w:hAnsi="Arial" w:cs="Arial"/>
+          <w:sz w:val="32"/>
+          <w:szCs w:val="32"/>
+        </w:rPr>
+        <w:t>)</w:t>
+      </w:r>
+      <w:r>
+        <w:rPr>
+          <w:rFonts w:ascii="Arial" w:hAnsi="Arial" w:cs="Arial"/>
+          <w:sz w:val="32"/>
+          <w:szCs w:val="32"/>
+        </w:rPr>
+        <w:t xml:space="preserve"> and steering </w:t>
+      </w:r>
+      <w:proofErr w:type="spellStart"/>
+      <w:r>
+        <w:rPr>
+          <w:rFonts w:ascii="Arial" w:hAnsi="Arial" w:cs="Arial"/>
+          <w:sz w:val="32"/>
+          <w:szCs w:val="32"/>
+        </w:rPr>
+        <w:t>behaviours</w:t>
+      </w:r>
+      <w:proofErr w:type="spellEnd"/>
+      <w:r>
+        <w:rPr>
+          <w:rFonts w:ascii="Arial" w:hAnsi="Arial" w:cs="Arial"/>
+          <w:sz w:val="32"/>
+          <w:szCs w:val="32"/>
+        </w:rPr>
+        <w:t xml:space="preserve"> (more specifically, collision detection, obstacle avoidance and pursuit and evasion).</w:t>
+      </w:r>
+      <w:r>
+        <w:rPr>
+          <w:rFonts w:ascii="Arial" w:hAnsi="Arial" w:cs="Arial"/>
+          <w:sz w:val="32"/>
+          <w:szCs w:val="32"/>
+        </w:rPr>
+        <w:t xml:space="preserve"> The game visually represents different states, such as when Pacman eats a power-up and the ghosts turn blue, or when they come back to their initial state of chasing Pacman and the transition state is represented by them constantly changing </w:t>
+      </w:r>
+      <w:proofErr w:type="spellStart"/>
+      <w:r>
+        <w:rPr>
+          <w:rFonts w:ascii="Arial" w:hAnsi="Arial" w:cs="Arial"/>
+          <w:sz w:val="32"/>
+          <w:szCs w:val="32"/>
+        </w:rPr>
+        <w:t>colours</w:t>
+      </w:r>
+      <w:proofErr w:type="spellEnd"/>
+      <w:r>
+        <w:rPr>
+          <w:rFonts w:ascii="Arial" w:hAnsi="Arial" w:cs="Arial"/>
+          <w:sz w:val="32"/>
+          <w:szCs w:val="32"/>
+        </w:rPr>
+        <w:t xml:space="preserve"> between blue and white. Also, the game demonstrates the ghosts, which constitute the AI, interacting with the player-controlled character by pursuing it in different ways (each ghost reacts differently; for example, while one would always chase Pacman when it is in the ghost’s range of vision, another would try to chase Pacman by always taking the alternative route, reducing the chance</w:t>
+      </w:r>
+      <w:r>
+        <w:rPr>
+          <w:rFonts w:ascii="Arial" w:hAnsi="Arial" w:cs="Arial"/>
+          <w:sz w:val="32"/>
+          <w:szCs w:val="32"/>
+        </w:rPr>
+        <w:t>s of escape), or by evading it when in a weakened state.</w:t>
+      </w:r>
+      <w:bookmarkStart w:id="0" w:name="_GoBack"/>
+      <w:bookmarkEnd w:id="0"/>
+    </w:p>
+    <w:p>
+      <w:pPr>
+        <w:rPr>
+          <w:rFonts w:ascii="Arial" w:hAnsi="Arial" w:cs="Arial"/>
+          <w:sz w:val="32"/>
+          <w:szCs w:val="32"/>
+        </w:rPr>
+      </w:pPr>
+    </w:p>
+    <w:p>
+      <w:pPr>
+        <w:rPr>
+          <w:rFonts w:ascii="Arial" w:hAnsi="Arial" w:cs="Arial"/>
+          <w:sz w:val="32"/>
+          <w:szCs w:val="32"/>
+        </w:rPr>
+      </w:pPr>
+    </w:p>
+    <w:p>
+      <w:pPr>
         <w:rPr>
           <w:rFonts w:ascii="Arial" w:hAnsi="Arial" w:cs="Arial"/>
           <w:sz w:val="32"/>
@@ -39,6 +177,8 @@
         </w:rPr>
         <w:t>Noobtuts.com. (2019). </w:t>
       </w:r>
+      <w:proofErr w:type="spellStart"/>
+      <w:proofErr w:type="gramStart"/>
       <w:r>
         <w:rPr>
           <w:rFonts w:ascii="Arial" w:hAnsi="Arial" w:cs="Arial"/>
@@ -49,50 +189,10 @@
           <w:szCs w:val="24"/>
           <w:shd w:val="clear" w:color="auto" w:fill="FFFFFF"/>
         </w:rPr>
-        <w:t>noobtuts - Unity 2D Pac-Man Tutorial</w:t>
-      </w:r>
-      <w:r>
-        <w:rPr>
-          <w:rFonts w:ascii="Arial" w:hAnsi="Arial" w:cs="Arial"/>
-          <w:color w:val="000000"/>
-          <w:sz w:val="24"/>
-          <w:szCs w:val="24"/>
-          <w:shd w:val="clear" w:color="auto" w:fill="FFFFFF"/>
-        </w:rPr>
-        <w:t>. [online] Available at: http://noobtuts.com/unity/2d-pacman-game [Accessed 25 Apr. 2019].</w:t>
-      </w:r>
-    </w:p>
-    <w:p>
-      <w:pPr>
-        <w:rPr>
-          <w:rFonts w:ascii="Arial" w:hAnsi="Arial" w:cs="Arial"/>
-          <w:color w:val="000000"/>
-          <w:sz w:val="24"/>
-          <w:szCs w:val="24"/>
-          <w:shd w:val="clear" w:color="auto" w:fill="FFFFFF"/>
-        </w:rPr>
-      </w:pPr>
-    </w:p>
-    <w:p>
-      <w:pPr>
-        <w:rPr>
-          <w:rFonts w:ascii="Arial" w:hAnsi="Arial" w:cs="Arial"/>
-          <w:color w:val="000000"/>
-          <w:sz w:val="24"/>
-          <w:szCs w:val="24"/>
-          <w:shd w:val="clear" w:color="auto" w:fill="FFFFFF"/>
-        </w:rPr>
-      </w:pPr>
-      <w:r>
-        <w:rPr>
-          <w:rFonts w:ascii="Arial" w:hAnsi="Arial" w:cs="Arial"/>
-          <w:color w:val="000000"/>
-          <w:sz w:val="24"/>
-          <w:szCs w:val="24"/>
-          <w:shd w:val="clear" w:color="auto" w:fill="FFFFFF"/>
-        </w:rPr>
-        <w:t>Slideshare.net. (2019). </w:t>
-      </w:r>
+        <w:t>noobtuts</w:t>
+      </w:r>
+      <w:proofErr w:type="spellEnd"/>
+      <w:proofErr w:type="gramEnd"/>
       <w:r>
         <w:rPr>
           <w:rFonts w:ascii="Arial" w:hAnsi="Arial" w:cs="Arial"/>
@@ -103,49 +203,71 @@
           <w:szCs w:val="24"/>
           <w:shd w:val="clear" w:color="auto" w:fill="FFFFFF"/>
         </w:rPr>
-        <w:t>Practical AI in Games</w:t>
-      </w:r>
-      <w:r>
-        <w:rPr>
-          <w:rFonts w:ascii="Arial" w:hAnsi="Arial" w:cs="Arial"/>
-          <w:color w:val="000000"/>
-          <w:sz w:val="24"/>
-          <w:szCs w:val="24"/>
-          <w:shd w:val="clear" w:color="auto" w:fill="FFFFFF"/>
-        </w:rPr>
-        <w:t>. [online] Available at: https://www.slideshare.net/RenaldasZioma/practical-ai-in-games [Accessed 24 Apr. 2019].</w:t>
-      </w:r>
-    </w:p>
-    <w:p>
-      <w:pPr>
-        <w:rPr>
-          <w:rFonts w:ascii="Arial" w:hAnsi="Arial" w:cs="Arial"/>
-          <w:color w:val="000000"/>
-          <w:sz w:val="24"/>
-          <w:szCs w:val="24"/>
-          <w:shd w:val="clear" w:color="auto" w:fill="FFFFFF"/>
-        </w:rPr>
-      </w:pPr>
-    </w:p>
-    <w:p>
-      <w:pPr>
-        <w:rPr>
-          <w:rFonts w:ascii="Arial" w:hAnsi="Arial" w:cs="Arial"/>
-          <w:color w:val="000000"/>
-          <w:sz w:val="24"/>
-          <w:szCs w:val="24"/>
-          <w:shd w:val="clear" w:color="auto" w:fill="FFFFFF"/>
-        </w:rPr>
-      </w:pPr>
-      <w:r>
-        <w:rPr>
-          <w:rFonts w:ascii="Arial" w:hAnsi="Arial" w:cs="Arial"/>
-          <w:color w:val="000000"/>
-          <w:sz w:val="24"/>
-          <w:szCs w:val="24"/>
-          <w:shd w:val="clear" w:color="auto" w:fill="FFFFFF"/>
-        </w:rPr>
-        <w:t>GameInternals. (2019). </w:t>
+        <w:t xml:space="preserve"> - Unity 2D Pac-Man Tutorial</w:t>
+      </w:r>
+      <w:r>
+        <w:rPr>
+          <w:rFonts w:ascii="Arial" w:hAnsi="Arial" w:cs="Arial"/>
+          <w:color w:val="000000"/>
+          <w:sz w:val="24"/>
+          <w:szCs w:val="24"/>
+          <w:shd w:val="clear" w:color="auto" w:fill="FFFFFF"/>
+        </w:rPr>
+        <w:t>. [</w:t>
+      </w:r>
+      <w:proofErr w:type="gramStart"/>
+      <w:r>
+        <w:rPr>
+          <w:rFonts w:ascii="Arial" w:hAnsi="Arial" w:cs="Arial"/>
+          <w:color w:val="000000"/>
+          <w:sz w:val="24"/>
+          <w:szCs w:val="24"/>
+          <w:shd w:val="clear" w:color="auto" w:fill="FFFFFF"/>
+        </w:rPr>
+        <w:t>online</w:t>
+      </w:r>
+      <w:proofErr w:type="gramEnd"/>
+      <w:r>
+        <w:rPr>
+          <w:rFonts w:ascii="Arial" w:hAnsi="Arial" w:cs="Arial"/>
+          <w:color w:val="000000"/>
+          <w:sz w:val="24"/>
+          <w:szCs w:val="24"/>
+          <w:shd w:val="clear" w:color="auto" w:fill="FFFFFF"/>
+        </w:rPr>
+        <w:t>] Available at: http://noobtuts.com/unity/2d-pacman-game [Accessed 25 Apr. 2019].</w:t>
+      </w:r>
+    </w:p>
+    <w:p>
+      <w:pPr>
+        <w:rPr>
+          <w:rFonts w:ascii="Arial" w:hAnsi="Arial" w:cs="Arial"/>
+          <w:color w:val="000000"/>
+          <w:sz w:val="24"/>
+          <w:szCs w:val="24"/>
+          <w:shd w:val="clear" w:color="auto" w:fill="FFFFFF"/>
+        </w:rPr>
+      </w:pPr>
+    </w:p>
+    <w:p>
+      <w:pPr>
+        <w:rPr>
+          <w:rFonts w:ascii="Arial" w:hAnsi="Arial" w:cs="Arial"/>
+          <w:color w:val="000000"/>
+          <w:sz w:val="24"/>
+          <w:szCs w:val="24"/>
+          <w:shd w:val="clear" w:color="auto" w:fill="FFFFFF"/>
+        </w:rPr>
+      </w:pPr>
+      <w:r>
+        <w:rPr>
+          <w:rFonts w:ascii="Arial" w:hAnsi="Arial" w:cs="Arial"/>
+          <w:color w:val="000000"/>
+          <w:sz w:val="24"/>
+          <w:szCs w:val="24"/>
+          <w:shd w:val="clear" w:color="auto" w:fill="FFFFFF"/>
+        </w:rPr>
+        <w:t>Slideshare.net. (2019). </w:t>
       </w:r>
       <w:r>
         <w:rPr>
@@ -157,49 +279,84 @@
           <w:szCs w:val="24"/>
           <w:shd w:val="clear" w:color="auto" w:fill="FFFFFF"/>
         </w:rPr>
-        <w:t>Understanding Pac-Man Ghost Behavior</w:t>
-      </w:r>
-      <w:r>
-        <w:rPr>
-          <w:rFonts w:ascii="Arial" w:hAnsi="Arial" w:cs="Arial"/>
-          <w:color w:val="000000"/>
-          <w:sz w:val="24"/>
-          <w:szCs w:val="24"/>
-          <w:shd w:val="clear" w:color="auto" w:fill="FFFFFF"/>
-        </w:rPr>
-        <w:t>. [online] Available at: https://gameinternals.com/post/2072558330/understanding-pac-man-ghost-behavior [Accessed 25 Apr. 2019].</w:t>
-      </w:r>
-    </w:p>
-    <w:p>
-      <w:pPr>
-        <w:rPr>
-          <w:rFonts w:ascii="Arial" w:hAnsi="Arial" w:cs="Arial"/>
-          <w:color w:val="000000"/>
-          <w:sz w:val="24"/>
-          <w:szCs w:val="24"/>
-          <w:shd w:val="clear" w:color="auto" w:fill="FFFFFF"/>
-        </w:rPr>
-      </w:pPr>
-    </w:p>
-    <w:p>
-      <w:pPr>
-        <w:rPr>
-          <w:rFonts w:ascii="Arial" w:hAnsi="Arial" w:cs="Arial"/>
-          <w:color w:val="000000"/>
-          <w:sz w:val="24"/>
-          <w:szCs w:val="24"/>
-          <w:shd w:val="clear" w:color="auto" w:fill="FFFFFF"/>
-        </w:rPr>
-      </w:pPr>
-      <w:r>
-        <w:rPr>
-          <w:rFonts w:ascii="Arial" w:hAnsi="Arial" w:cs="Arial"/>
-          <w:color w:val="000000"/>
-          <w:sz w:val="24"/>
-          <w:szCs w:val="24"/>
-          <w:shd w:val="clear" w:color="auto" w:fill="FFFFFF"/>
-        </w:rPr>
-        <w:t>GitHub. (2019). </w:t>
+        <w:t>Practical AI in Games</w:t>
+      </w:r>
+      <w:r>
+        <w:rPr>
+          <w:rFonts w:ascii="Arial" w:hAnsi="Arial" w:cs="Arial"/>
+          <w:color w:val="000000"/>
+          <w:sz w:val="24"/>
+          <w:szCs w:val="24"/>
+          <w:shd w:val="clear" w:color="auto" w:fill="FFFFFF"/>
+        </w:rPr>
+        <w:t>. [</w:t>
+      </w:r>
+      <w:proofErr w:type="gramStart"/>
+      <w:r>
+        <w:rPr>
+          <w:rFonts w:ascii="Arial" w:hAnsi="Arial" w:cs="Arial"/>
+          <w:color w:val="000000"/>
+          <w:sz w:val="24"/>
+          <w:szCs w:val="24"/>
+          <w:shd w:val="clear" w:color="auto" w:fill="FFFFFF"/>
+        </w:rPr>
+        <w:t>online</w:t>
+      </w:r>
+      <w:proofErr w:type="gramEnd"/>
+      <w:r>
+        <w:rPr>
+          <w:rFonts w:ascii="Arial" w:hAnsi="Arial" w:cs="Arial"/>
+          <w:color w:val="000000"/>
+          <w:sz w:val="24"/>
+          <w:szCs w:val="24"/>
+          <w:shd w:val="clear" w:color="auto" w:fill="FFFFFF"/>
+        </w:rPr>
+        <w:t>] Available at: https://www.slideshare.net/RenaldasZioma/practical-ai-in-games [Accessed 24 Apr. 2019].</w:t>
+      </w:r>
+    </w:p>
+    <w:p>
+      <w:pPr>
+        <w:rPr>
+          <w:rFonts w:ascii="Arial" w:hAnsi="Arial" w:cs="Arial"/>
+          <w:color w:val="000000"/>
+          <w:sz w:val="24"/>
+          <w:szCs w:val="24"/>
+          <w:shd w:val="clear" w:color="auto" w:fill="FFFFFF"/>
+        </w:rPr>
+      </w:pPr>
+    </w:p>
+    <w:p>
+      <w:pPr>
+        <w:rPr>
+          <w:rFonts w:ascii="Arial" w:hAnsi="Arial" w:cs="Arial"/>
+          <w:color w:val="000000"/>
+          <w:sz w:val="24"/>
+          <w:szCs w:val="24"/>
+          <w:shd w:val="clear" w:color="auto" w:fill="FFFFFF"/>
+        </w:rPr>
+      </w:pPr>
+      <w:proofErr w:type="spellStart"/>
+      <w:r>
+        <w:rPr>
+          <w:rFonts w:ascii="Arial" w:hAnsi="Arial" w:cs="Arial"/>
+          <w:color w:val="000000"/>
+          <w:sz w:val="24"/>
+          <w:szCs w:val="24"/>
+          <w:shd w:val="clear" w:color="auto" w:fill="FFFFFF"/>
+        </w:rPr>
+        <w:lastRenderedPageBreak/>
+        <w:t>GameInternals</w:t>
+      </w:r>
+      <w:proofErr w:type="spellEnd"/>
+      <w:r>
+        <w:rPr>
+          <w:rFonts w:ascii="Arial" w:hAnsi="Arial" w:cs="Arial"/>
+          <w:color w:val="000000"/>
+          <w:sz w:val="24"/>
+          <w:szCs w:val="24"/>
+          <w:shd w:val="clear" w:color="auto" w:fill="FFFFFF"/>
+        </w:rPr>
+        <w:t>. (2019). </w:t>
       </w:r>
       <w:r>
         <w:rPr>
@@ -211,50 +368,73 @@
           <w:szCs w:val="24"/>
           <w:shd w:val="clear" w:color="auto" w:fill="FFFFFF"/>
         </w:rPr>
-        <w:t>vilbeyli/Pacman</w:t>
-      </w:r>
-      <w:r>
-        <w:rPr>
-          <w:rFonts w:ascii="Arial" w:hAnsi="Arial" w:cs="Arial"/>
-          <w:color w:val="000000"/>
-          <w:sz w:val="24"/>
-          <w:szCs w:val="24"/>
-          <w:shd w:val="clear" w:color="auto" w:fill="FFFFFF"/>
-        </w:rPr>
-        <w:t>. [online] Available at: https://github.com/vilbeyli/Pacman [Accessed 25 Apr. 2019].</w:t>
-      </w:r>
-    </w:p>
-    <w:p>
-      <w:pPr>
-        <w:rPr>
-          <w:rFonts w:ascii="Arial" w:hAnsi="Arial" w:cs="Arial"/>
-          <w:color w:val="000000"/>
-          <w:sz w:val="24"/>
-          <w:szCs w:val="24"/>
-          <w:shd w:val="clear" w:color="auto" w:fill="FFFFFF"/>
-        </w:rPr>
-      </w:pPr>
-    </w:p>
-    <w:p>
-      <w:pPr>
-        <w:rPr>
-          <w:rFonts w:ascii="Arial" w:hAnsi="Arial" w:cs="Arial"/>
-          <w:color w:val="000000"/>
-          <w:sz w:val="24"/>
-          <w:szCs w:val="24"/>
-          <w:shd w:val="clear" w:color="auto" w:fill="FFFFFF"/>
-        </w:rPr>
-      </w:pPr>
-      <w:r>
-        <w:rPr>
-          <w:rFonts w:ascii="Arial" w:hAnsi="Arial" w:cs="Arial"/>
-          <w:color w:val="000000"/>
-          <w:sz w:val="24"/>
-          <w:szCs w:val="24"/>
-          <w:shd w:val="clear" w:color="auto" w:fill="FFFFFF"/>
-        </w:rPr>
-        <w:t>YouTube. (2019). </w:t>
-      </w:r>
+        <w:t>Understanding Pac-Man Ghost Behavior</w:t>
+      </w:r>
+      <w:r>
+        <w:rPr>
+          <w:rFonts w:ascii="Arial" w:hAnsi="Arial" w:cs="Arial"/>
+          <w:color w:val="000000"/>
+          <w:sz w:val="24"/>
+          <w:szCs w:val="24"/>
+          <w:shd w:val="clear" w:color="auto" w:fill="FFFFFF"/>
+        </w:rPr>
+        <w:t>. [</w:t>
+      </w:r>
+      <w:proofErr w:type="gramStart"/>
+      <w:r>
+        <w:rPr>
+          <w:rFonts w:ascii="Arial" w:hAnsi="Arial" w:cs="Arial"/>
+          <w:color w:val="000000"/>
+          <w:sz w:val="24"/>
+          <w:szCs w:val="24"/>
+          <w:shd w:val="clear" w:color="auto" w:fill="FFFFFF"/>
+        </w:rPr>
+        <w:t>online</w:t>
+      </w:r>
+      <w:proofErr w:type="gramEnd"/>
+      <w:r>
+        <w:rPr>
+          <w:rFonts w:ascii="Arial" w:hAnsi="Arial" w:cs="Arial"/>
+          <w:color w:val="000000"/>
+          <w:sz w:val="24"/>
+          <w:szCs w:val="24"/>
+          <w:shd w:val="clear" w:color="auto" w:fill="FFFFFF"/>
+        </w:rPr>
+        <w:t>] Available at: https://gameinternals.com/post/2072558330/understanding-pac-man-ghost-behavior [Accessed 25 Apr. 2019].</w:t>
+      </w:r>
+    </w:p>
+    <w:p>
+      <w:pPr>
+        <w:rPr>
+          <w:rFonts w:ascii="Arial" w:hAnsi="Arial" w:cs="Arial"/>
+          <w:color w:val="000000"/>
+          <w:sz w:val="24"/>
+          <w:szCs w:val="24"/>
+          <w:shd w:val="clear" w:color="auto" w:fill="FFFFFF"/>
+        </w:rPr>
+      </w:pPr>
+    </w:p>
+    <w:p>
+      <w:pPr>
+        <w:rPr>
+          <w:rFonts w:ascii="Arial" w:hAnsi="Arial" w:cs="Arial"/>
+          <w:color w:val="000000"/>
+          <w:sz w:val="24"/>
+          <w:szCs w:val="24"/>
+          <w:shd w:val="clear" w:color="auto" w:fill="FFFFFF"/>
+        </w:rPr>
+      </w:pPr>
+      <w:r>
+        <w:rPr>
+          <w:rFonts w:ascii="Arial" w:hAnsi="Arial" w:cs="Arial"/>
+          <w:color w:val="000000"/>
+          <w:sz w:val="24"/>
+          <w:szCs w:val="24"/>
+          <w:shd w:val="clear" w:color="auto" w:fill="FFFFFF"/>
+        </w:rPr>
+        <w:t>GitHub. (2019). </w:t>
+      </w:r>
+      <w:proofErr w:type="spellStart"/>
       <w:r>
         <w:rPr>
           <w:rFonts w:ascii="Arial" w:hAnsi="Arial" w:cs="Arial"/>
@@ -265,6 +445,95 @@
           <w:szCs w:val="24"/>
           <w:shd w:val="clear" w:color="auto" w:fill="FFFFFF"/>
         </w:rPr>
+        <w:t>vilbeyli</w:t>
+      </w:r>
+      <w:proofErr w:type="spellEnd"/>
+      <w:r>
+        <w:rPr>
+          <w:rFonts w:ascii="Arial" w:hAnsi="Arial" w:cs="Arial"/>
+          <w:i/>
+          <w:iCs/>
+          <w:color w:val="000000"/>
+          <w:sz w:val="24"/>
+          <w:szCs w:val="24"/>
+          <w:shd w:val="clear" w:color="auto" w:fill="FFFFFF"/>
+        </w:rPr>
+        <w:t>/Pacman</w:t>
+      </w:r>
+      <w:r>
+        <w:rPr>
+          <w:rFonts w:ascii="Arial" w:hAnsi="Arial" w:cs="Arial"/>
+          <w:color w:val="000000"/>
+          <w:sz w:val="24"/>
+          <w:szCs w:val="24"/>
+          <w:shd w:val="clear" w:color="auto" w:fill="FFFFFF"/>
+        </w:rPr>
+        <w:t>. [</w:t>
+      </w:r>
+      <w:proofErr w:type="gramStart"/>
+      <w:r>
+        <w:rPr>
+          <w:rFonts w:ascii="Arial" w:hAnsi="Arial" w:cs="Arial"/>
+          <w:color w:val="000000"/>
+          <w:sz w:val="24"/>
+          <w:szCs w:val="24"/>
+          <w:shd w:val="clear" w:color="auto" w:fill="FFFFFF"/>
+        </w:rPr>
+        <w:t>online</w:t>
+      </w:r>
+      <w:proofErr w:type="gramEnd"/>
+      <w:r>
+        <w:rPr>
+          <w:rFonts w:ascii="Arial" w:hAnsi="Arial" w:cs="Arial"/>
+          <w:color w:val="000000"/>
+          <w:sz w:val="24"/>
+          <w:szCs w:val="24"/>
+          <w:shd w:val="clear" w:color="auto" w:fill="FFFFFF"/>
+        </w:rPr>
+        <w:t>] Available at: https://github.com/vilbeyli/Pacman [Accessed 25 Apr. 2019].</w:t>
+      </w:r>
+    </w:p>
+    <w:p>
+      <w:pPr>
+        <w:rPr>
+          <w:rFonts w:ascii="Arial" w:hAnsi="Arial" w:cs="Arial"/>
+          <w:color w:val="000000"/>
+          <w:sz w:val="24"/>
+          <w:szCs w:val="24"/>
+          <w:shd w:val="clear" w:color="auto" w:fill="FFFFFF"/>
+        </w:rPr>
+      </w:pPr>
+    </w:p>
+    <w:p>
+      <w:pPr>
+        <w:rPr>
+          <w:rFonts w:ascii="Arial" w:hAnsi="Arial" w:cs="Arial"/>
+          <w:color w:val="000000"/>
+          <w:sz w:val="24"/>
+          <w:szCs w:val="24"/>
+          <w:shd w:val="clear" w:color="auto" w:fill="FFFFFF"/>
+        </w:rPr>
+      </w:pPr>
+      <w:r>
+        <w:rPr>
+          <w:rFonts w:ascii="Arial" w:hAnsi="Arial" w:cs="Arial"/>
+          <w:color w:val="000000"/>
+          <w:sz w:val="24"/>
+          <w:szCs w:val="24"/>
+          <w:shd w:val="clear" w:color="auto" w:fill="FFFFFF"/>
+        </w:rPr>
+        <w:t>YouTube. (2019). </w:t>
+      </w:r>
+      <w:r>
+        <w:rPr>
+          <w:rFonts w:ascii="Arial" w:hAnsi="Arial" w:cs="Arial"/>
+          <w:i/>
+          <w:iCs/>
+          <w:color w:val="000000"/>
+          <w:sz w:val="24"/>
+          <w:szCs w:val="24"/>
+          <w:shd w:val="clear" w:color="auto" w:fill="FFFFFF"/>
+        </w:rPr>
         <w:t>AI learns to play PACMAN || Part 1 the making of Pacman</w:t>
       </w:r>
       <w:r>
@@ -275,32 +544,52 @@
           <w:szCs w:val="24"/>
           <w:shd w:val="clear" w:color="auto" w:fill="FFFFFF"/>
         </w:rPr>
-        <w:t>. [online] Available at: https://www.youtube.com/watch?v=qwhXIzNrb9w [Accessed 25 Apr. 2019].</w:t>
-      </w:r>
-    </w:p>
-    <w:p>
-      <w:pPr>
-        <w:rPr>
-          <w:rFonts w:ascii="Arial" w:hAnsi="Arial" w:cs="Arial"/>
-          <w:color w:val="000000"/>
-          <w:sz w:val="24"/>
-          <w:szCs w:val="24"/>
-          <w:shd w:val="clear" w:color="auto" w:fill="FFFFFF"/>
-        </w:rPr>
-      </w:pPr>
-    </w:p>
-    <w:p>
-      <w:pPr>
-        <w:rPr>
-          <w:rFonts w:ascii="Arial" w:hAnsi="Arial" w:cs="Arial"/>
-          <w:color w:val="000000"/>
-          <w:sz w:val="24"/>
-          <w:szCs w:val="24"/>
-          <w:shd w:val="clear" w:color="auto" w:fill="FFFFFF"/>
-        </w:rPr>
-      </w:pPr>
-      <w:bookmarkStart w:id="0" w:name="_GoBack"/>
-      <w:bookmarkEnd w:id="0"/>
+        <w:t>. [</w:t>
+      </w:r>
+      <w:proofErr w:type="gramStart"/>
+      <w:r>
+        <w:rPr>
+          <w:rFonts w:ascii="Arial" w:hAnsi="Arial" w:cs="Arial"/>
+          <w:color w:val="000000"/>
+          <w:sz w:val="24"/>
+          <w:szCs w:val="24"/>
+          <w:shd w:val="clear" w:color="auto" w:fill="FFFFFF"/>
+        </w:rPr>
+        <w:t>online</w:t>
+      </w:r>
+      <w:proofErr w:type="gramEnd"/>
+      <w:r>
+        <w:rPr>
+          <w:rFonts w:ascii="Arial" w:hAnsi="Arial" w:cs="Arial"/>
+          <w:color w:val="000000"/>
+          <w:sz w:val="24"/>
+          <w:szCs w:val="24"/>
+          <w:shd w:val="clear" w:color="auto" w:fill="FFFFFF"/>
+        </w:rPr>
+        <w:t>] Available at: https://www.youtube.com/watch?v=qwhXIzNrb9w [Accessed 25 Apr. 2019].</w:t>
+      </w:r>
+    </w:p>
+    <w:p>
+      <w:pPr>
+        <w:rPr>
+          <w:rFonts w:ascii="Arial" w:hAnsi="Arial" w:cs="Arial"/>
+          <w:color w:val="000000"/>
+          <w:sz w:val="24"/>
+          <w:szCs w:val="24"/>
+          <w:shd w:val="clear" w:color="auto" w:fill="FFFFFF"/>
+        </w:rPr>
+      </w:pPr>
+    </w:p>
+    <w:p>
+      <w:pPr>
+        <w:rPr>
+          <w:rFonts w:ascii="Arial" w:hAnsi="Arial" w:cs="Arial"/>
+          <w:color w:val="000000"/>
+          <w:sz w:val="24"/>
+          <w:szCs w:val="24"/>
+          <w:shd w:val="clear" w:color="auto" w:fill="FFFFFF"/>
+        </w:rPr>
+      </w:pPr>
     </w:p>
     <w:p>
       <w:pPr>

</xml_diff>